<commit_message>
Update The Limits and Strengths of using Digital Games as.docx
</commit_message>
<xml_diff>
--- a/sums/The Limits and Strengths of using Digital Games as.docx
+++ b/sums/The Limits and Strengths of using Digital Games as.docx
@@ -774,6 +774,430 @@
           <w:lang w:val="pt-BR"/>
         </w:rPr>
         <w:t>e a narrativa de histórias possam ajudar a descrever parte do potencial dos jogos para apoiar a empatia, este é apenas um elemento possível.</w:t>
+      </w:r>
+    </w:p>
+    <w:p>
+      <w:pPr>
+        <w:rPr>
+          <w:sz w:val="24"/>
+          <w:szCs w:val="24"/>
+          <w:lang w:val="pt-BR"/>
+        </w:rPr>
+      </w:pPr>
+    </w:p>
+    <w:p>
+      <w:pPr>
+        <w:rPr>
+          <w:sz w:val="24"/>
+          <w:szCs w:val="24"/>
+          <w:lang w:val="pt-BR"/>
+        </w:rPr>
+      </w:pPr>
+      <w:r>
+        <w:rPr>
+          <w:sz w:val="24"/>
+          <w:szCs w:val="24"/>
+          <w:lang w:val="pt-BR"/>
+        </w:rPr>
+        <w:t>Como a agência desempenha um papel na empatia? Agência é “o poder satisfatório de tomar medidas significativas e ver os resultados de nossas decisões e escolhas” (Murray, 2017, p. 159). Agência é definida como o entendimento de que “as ações tomadas pelo jogador [irão] resultar em mudanças significativas no mundo”.</w:t>
+      </w:r>
+    </w:p>
+    <w:p>
+      <w:pPr>
+        <w:rPr>
+          <w:sz w:val="24"/>
+          <w:szCs w:val="24"/>
+          <w:lang w:val="pt-BR"/>
+        </w:rPr>
+      </w:pPr>
+    </w:p>
+    <w:p>
+      <w:pPr>
+        <w:rPr>
+          <w:sz w:val="24"/>
+          <w:szCs w:val="24"/>
+          <w:lang w:val="pt-BR"/>
+        </w:rPr>
+      </w:pPr>
+      <w:r>
+        <w:rPr>
+          <w:sz w:val="24"/>
+          <w:szCs w:val="24"/>
+          <w:lang w:val="pt-BR"/>
+        </w:rPr>
+        <w:t>Em muitos jogos digitais, os jogadores podem sentir uma sensação de controlo sobre os resultados no sistema do jogo (Salen &amp; Zimmerman, 2003).</w:t>
+      </w:r>
+    </w:p>
+    <w:p>
+      <w:pPr>
+        <w:rPr>
+          <w:sz w:val="24"/>
+          <w:szCs w:val="24"/>
+          <w:lang w:val="pt-BR"/>
+        </w:rPr>
+      </w:pPr>
+    </w:p>
+    <w:p>
+      <w:pPr>
+        <w:rPr>
+          <w:sz w:val="24"/>
+          <w:szCs w:val="24"/>
+          <w:lang w:val="pt-BR"/>
+        </w:rPr>
+      </w:pPr>
+      <w:r>
+        <w:rPr>
+          <w:sz w:val="24"/>
+          <w:szCs w:val="24"/>
+          <w:lang w:val="pt-BR"/>
+        </w:rPr>
+        <w:t>Estes sentimentos de agência são uma característica distintiva dos jogos em oposição a outros meios de comunicação: os jogadores experimentam a causa e os seus efeitos nos jogos porque lhe é permitido fazer escolhas significativas (Isbister, 2016) e controlar a sua experiência de jogo.</w:t>
+      </w:r>
+    </w:p>
+    <w:p>
+      <w:pPr>
+        <w:rPr>
+          <w:sz w:val="24"/>
+          <w:szCs w:val="24"/>
+          <w:lang w:val="pt-BR"/>
+        </w:rPr>
+      </w:pPr>
+    </w:p>
+    <w:p>
+      <w:pPr>
+        <w:rPr>
+          <w:sz w:val="24"/>
+          <w:szCs w:val="24"/>
+          <w:lang w:val="pt-BR"/>
+        </w:rPr>
+      </w:pPr>
+      <w:r>
+        <w:rPr>
+          <w:sz w:val="24"/>
+          <w:szCs w:val="24"/>
+          <w:lang w:val="pt-BR"/>
+        </w:rPr>
+        <w:t>Por outro lado, o sentido de agência que um jogador sente pode ser ilusório. Um jogador pode sentir que pode fazer escolhas significativas que afetam o resultado de um jogo, mas, na verdade, a história pode realmente estar “nos trilhos” e todos os múltiplos tópicos da história podem levar a um único resultado, não importa o que alguém escolha.</w:t>
+      </w:r>
+    </w:p>
+    <w:p>
+      <w:pPr>
+        <w:rPr>
+          <w:sz w:val="24"/>
+          <w:szCs w:val="24"/>
+          <w:lang w:val="pt-BR"/>
+        </w:rPr>
+      </w:pPr>
+    </w:p>
+    <w:p>
+      <w:pPr>
+        <w:rPr>
+          <w:sz w:val="24"/>
+          <w:szCs w:val="24"/>
+          <w:lang w:val="pt-BR"/>
+        </w:rPr>
+      </w:pPr>
+      <w:r>
+        <w:rPr>
+          <w:sz w:val="24"/>
+          <w:szCs w:val="24"/>
+          <w:lang w:val="pt-BR"/>
+        </w:rPr>
+        <w:lastRenderedPageBreak/>
+        <w:t>O jogo online baseado em texto SPENT (2011), da agência de reconhecimento de marca McKinney, é um exemplo de jogo digital destinado a inspirar empatia.</w:t>
+      </w:r>
+    </w:p>
+    <w:p>
+      <w:pPr>
+        <w:rPr>
+          <w:sz w:val="24"/>
+          <w:szCs w:val="24"/>
+          <w:lang w:val="pt-BR"/>
+        </w:rPr>
+      </w:pPr>
+    </w:p>
+    <w:p>
+      <w:pPr>
+        <w:rPr>
+          <w:sz w:val="24"/>
+          <w:szCs w:val="24"/>
+          <w:lang w:val="pt-BR"/>
+        </w:rPr>
+      </w:pPr>
+      <w:r>
+        <w:rPr>
+          <w:sz w:val="24"/>
+          <w:szCs w:val="24"/>
+          <w:lang w:val="pt-BR"/>
+        </w:rPr>
+        <w:t>Quando a agência pessoal percebida foi removida dos participantes, de modo que eles não tinham controle sobre as escolhas, as descobertas “apoiaram trabalhos anteriores indicando que a observação da adversidade pode evocar preocupação empática e outras emoções positivas” (Roussos &amp; Dovidio, 2016, p. 6). ).</w:t>
+      </w:r>
+    </w:p>
+    <w:p>
+      <w:pPr>
+        <w:rPr>
+          <w:sz w:val="24"/>
+          <w:szCs w:val="24"/>
+          <w:lang w:val="pt-BR"/>
+        </w:rPr>
+      </w:pPr>
+    </w:p>
+    <w:p>
+      <w:pPr>
+        <w:rPr>
+          <w:sz w:val="24"/>
+          <w:szCs w:val="24"/>
+          <w:lang w:val="pt-BR"/>
+        </w:rPr>
+      </w:pPr>
+      <w:r>
+        <w:rPr>
+          <w:sz w:val="24"/>
+          <w:szCs w:val="24"/>
+          <w:lang w:val="pt-BR"/>
+        </w:rPr>
+        <w:t>Ahn e Shin (2016) relataram uma correlação positiva entre a observação da mídia e a capacidade de tomada de perspectiva.</w:t>
+      </w:r>
+    </w:p>
+    <w:p>
+      <w:pPr>
+        <w:rPr>
+          <w:sz w:val="24"/>
+          <w:szCs w:val="24"/>
+          <w:lang w:val="pt-BR"/>
+        </w:rPr>
+      </w:pPr>
+    </w:p>
+    <w:p>
+      <w:pPr>
+        <w:rPr>
+          <w:sz w:val="24"/>
+          <w:szCs w:val="24"/>
+          <w:lang w:val="pt-BR"/>
+        </w:rPr>
+      </w:pPr>
+      <w:r>
+        <w:rPr>
+          <w:sz w:val="24"/>
+          <w:szCs w:val="24"/>
+          <w:lang w:val="pt-BR"/>
+        </w:rPr>
+        <w:t>Para promover a empatia, os jogadores devem receber “recomendações específicas sobre como as suas ações podem abordar as questões representadas no jogo” (Belman &amp; Flanagan, 2010, p. 10).</w:t>
+      </w:r>
+    </w:p>
+    <w:p>
+      <w:pPr>
+        <w:rPr>
+          <w:sz w:val="24"/>
+          <w:szCs w:val="24"/>
+          <w:lang w:val="pt-BR"/>
+        </w:rPr>
+      </w:pPr>
+    </w:p>
+    <w:p>
+      <w:pPr>
+        <w:rPr>
+          <w:sz w:val="24"/>
+          <w:szCs w:val="24"/>
+          <w:lang w:val="pt-BR"/>
+        </w:rPr>
+      </w:pPr>
+      <w:r>
+        <w:rPr>
+          <w:sz w:val="24"/>
+          <w:szCs w:val="24"/>
+          <w:lang w:val="pt-BR"/>
+        </w:rPr>
+        <w:t>Embora alguns jogos possam permitir a escolha e o jogo activo, um designer pode decidir restringir propositadamente a escolha e a agência, e alinhar-se intencionalmente mais com os meios passivos, para aprofundar a empatia. Bogost (2017) comentou que os jogos narrativos substituem a agência pela história.</w:t>
+      </w:r>
+    </w:p>
+    <w:p>
+      <w:pPr>
+        <w:rPr>
+          <w:sz w:val="24"/>
+          <w:szCs w:val="24"/>
+          <w:lang w:val="pt-BR"/>
+        </w:rPr>
+      </w:pPr>
+    </w:p>
+    <w:p>
+      <w:pPr>
+        <w:rPr>
+          <w:sz w:val="24"/>
+          <w:szCs w:val="24"/>
+          <w:lang w:val="pt-BR"/>
+        </w:rPr>
+      </w:pPr>
+      <w:r>
+        <w:rPr>
+          <w:sz w:val="24"/>
+          <w:szCs w:val="24"/>
+          <w:lang w:val="pt-BR"/>
+        </w:rPr>
+        <w:t>Em Depression Quest (Zöe Quinn, 2013), um jogo de ficção interativo sobre a luta de uma mulher contra a depressão, as escolhas “parecem mundanas, mas o protagonista, retardado pela névoa da depressão, considera cada uma delas tremendamente pesada” (Parkin, 2014, para. 3). Assim, algumas opções no Depression Quest ficam esmaecidas para simular melhor a falta de escolhas que as pessoas que estão deprimidas sentem que têm e simular seu sentimento constrangido de agência sobre suas próprias vidas.</w:t>
+      </w:r>
+    </w:p>
+    <w:p>
+      <w:pPr>
+        <w:rPr>
+          <w:sz w:val="24"/>
+          <w:szCs w:val="24"/>
+          <w:lang w:val="pt-BR"/>
+        </w:rPr>
+      </w:pPr>
+    </w:p>
+    <w:p>
+      <w:pPr>
+        <w:rPr>
+          <w:sz w:val="24"/>
+          <w:szCs w:val="24"/>
+          <w:lang w:val="pt-BR"/>
+        </w:rPr>
+      </w:pPr>
+      <w:r>
+        <w:rPr>
+          <w:sz w:val="24"/>
+          <w:szCs w:val="24"/>
+          <w:lang w:val="pt-BR"/>
+        </w:rPr>
+        <w:t>Em That Dragon, Cancer (Numinous Games, 2016), a agência às vezes faz parte da experiência do jogo, enquanto outras vezes está faltando intencionalmente. Nada do que o jogador faz funciona: Joel recusa caixas de suco e embalá-lo é ineficaz. A falta de agência dos jogadores sobre os resultados serve para sublinhar o sentimento de impotência que a família enfrenta ao ter um filho doente que não consegue ajudar ou acalmar. Não importa o que o jogador faça, ele não pode mudar o jogo ou a história.</w:t>
+      </w:r>
+    </w:p>
+    <w:p>
+      <w:pPr>
+        <w:rPr>
+          <w:sz w:val="24"/>
+          <w:szCs w:val="24"/>
+          <w:lang w:val="pt-BR"/>
+        </w:rPr>
+      </w:pPr>
+    </w:p>
+    <w:p>
+      <w:pPr>
+        <w:rPr>
+          <w:sz w:val="24"/>
+          <w:szCs w:val="24"/>
+          <w:lang w:val="pt-BR"/>
+        </w:rPr>
+      </w:pPr>
+      <w:r>
+        <w:rPr>
+          <w:sz w:val="24"/>
+          <w:szCs w:val="24"/>
+          <w:lang w:val="pt-BR"/>
+        </w:rPr>
+        <w:lastRenderedPageBreak/>
+        <w:t>Em vez de fazer escolhas significativas, nesta vinheta, o jogador só pode observar enquanto a sala se enche de água. Esta parte do jogo utiliza técnicas de contar histórias, como metáforas e imagens visuais (a água servindo como emoções avassaladoras dos pais) para transportar ainda mais os jogadores para o mundo da família e para o mundo do jogo. --&gt; FAL</w:t>
+      </w:r>
+      <w:r>
+        <w:rPr>
+          <w:sz w:val="24"/>
+          <w:szCs w:val="24"/>
+          <w:lang w:val="pt-BR"/>
+        </w:rPr>
+        <w:t>AR</w:t>
+      </w:r>
+      <w:r>
+        <w:rPr>
+          <w:sz w:val="24"/>
+          <w:szCs w:val="24"/>
+          <w:lang w:val="pt-BR"/>
+        </w:rPr>
+        <w:t xml:space="preserve"> SOBRE AS IMAGENS VISUAL EM PRETO E BRANCO PARA MOSTRAR UMA METÁFORA DO ESTADO INTERNO DO PROTAGONISTA.</w:t>
+      </w:r>
+    </w:p>
+    <w:p>
+      <w:pPr>
+        <w:rPr>
+          <w:sz w:val="24"/>
+          <w:szCs w:val="24"/>
+          <w:lang w:val="pt-BR"/>
+        </w:rPr>
+      </w:pPr>
+    </w:p>
+    <w:p>
+      <w:pPr>
+        <w:rPr>
+          <w:sz w:val="24"/>
+          <w:szCs w:val="24"/>
+          <w:lang w:val="pt-BR"/>
+        </w:rPr>
+      </w:pPr>
+      <w:r>
+        <w:rPr>
+          <w:sz w:val="24"/>
+          <w:szCs w:val="24"/>
+          <w:lang w:val="pt-BR"/>
+        </w:rPr>
+        <w:t>A “intimidade” é uma affordance mais típica do cinema e da fotografia usada para “amplificar a identificação” com os atores (Isbister, 2016, p. 7). Intimidade refere-se a “um esforço para empregar convenções visuais e narrativas como o close-up para encurtar a distância entre o espectador e o personagem” (Christian, 2011, p. 122).</w:t>
+      </w:r>
+    </w:p>
+    <w:p>
+      <w:pPr>
+        <w:rPr>
+          <w:sz w:val="24"/>
+          <w:szCs w:val="24"/>
+          <w:lang w:val="pt-BR"/>
+        </w:rPr>
+      </w:pPr>
+    </w:p>
+    <w:p>
+      <w:pPr>
+        <w:rPr>
+          <w:sz w:val="24"/>
+          <w:szCs w:val="24"/>
+          <w:lang w:val="pt-BR"/>
+        </w:rPr>
+      </w:pPr>
+      <w:r>
+        <w:rPr>
+          <w:sz w:val="24"/>
+          <w:szCs w:val="24"/>
+          <w:lang w:val="pt-BR"/>
+        </w:rPr>
+        <w:t>Ao remover a agência dos jogadores e restringir as escolhas dos jogadores, ajuda-nos a ver que, mesmo que pensemos que temos escolhas na vida, muitas vezes não gostamos apenas quando enfrentamos doenças fatais.</w:t>
+      </w:r>
+    </w:p>
+    <w:p>
+      <w:pPr>
+        <w:rPr>
+          <w:sz w:val="24"/>
+          <w:szCs w:val="24"/>
+          <w:lang w:val="pt-BR"/>
+        </w:rPr>
+      </w:pPr>
+    </w:p>
+    <w:p>
+      <w:pPr>
+        <w:rPr>
+          <w:sz w:val="24"/>
+          <w:szCs w:val="24"/>
+          <w:lang w:val="pt-BR"/>
+        </w:rPr>
+      </w:pPr>
+      <w:r>
+        <w:rPr>
+          <w:sz w:val="24"/>
+          <w:szCs w:val="24"/>
+          <w:lang w:val="pt-BR"/>
+        </w:rPr>
+        <w:t xml:space="preserve">“Os jogos são essencialmente uma prótese para você – como jogador – </w:t>
+      </w:r>
+      <w:r>
+        <w:rPr>
+          <w:sz w:val="24"/>
+          <w:szCs w:val="24"/>
+          <w:lang w:val="pt-BR"/>
+        </w:rPr>
+        <w:t xml:space="preserve">para </w:t>
+      </w:r>
+      <w:r>
+        <w:rPr>
+          <w:sz w:val="24"/>
+          <w:szCs w:val="24"/>
+          <w:lang w:val="pt-BR"/>
+        </w:rPr>
+        <w:t>agir. Eles oferecem poderes, possibilidades e recursos, o que é bastante diferente de outras mídias” (K. Isbister, comunicação pessoal, 23 de maio de 2017).</w:t>
       </w:r>
     </w:p>
     <w:p>

</xml_diff>